<commit_message>
implementato invio automatico email
</commit_message>
<xml_diff>
--- a/updated_prova.docx
+++ b/updated_prova.docx
@@ -312,7 +312,7 @@
           <w:b/>
           <w:bCs/>
         </w:rPr>
-        <w:t xml:space="preserve">Goldman Sachs International</w:t>
+        <w:t xml:space="preserve">BNP Paribas</w:t>
       </w:r>
       <w:r>
         <w:rPr>
@@ -365,7 +365,7 @@
         <w:t xml:space="preserve"> </w:t>
       </w:r>
       <w:r>
-        <w:t xml:space="preserve">29,893,314.08</w:t>
+        <w:t xml:space="preserve">99,644,380.28</w:t>
       </w:r>
       <w:r>
         <w:t>:</w:t>
@@ -543,7 +543,7 @@
               <w:pStyle w:val="CellBody"/>
             </w:pPr>
             <w:r>
-              <w:t xml:space="preserve">30,000,000.00</w:t>
+              <w:t xml:space="preserve">100,000,000.00</w:t>
             </w:r>
           </w:p>
         </w:tc>
@@ -573,7 +573,7 @@
               <w:pStyle w:val="CellBody"/>
             </w:pPr>
             <w:r>
-              <w:t xml:space="preserve">02/05/24</w:t>
+              <w:t xml:space="preserve">23/05/24</w:t>
             </w:r>
           </w:p>
         </w:tc>
@@ -603,7 +603,7 @@
               <w:pStyle w:val="CellBody"/>
             </w:pPr>
             <w:r>
-              <w:t xml:space="preserve">29/04/24</w:t>
+              <w:t xml:space="preserve">21/05/24</w:t>
             </w:r>
           </w:p>
         </w:tc>
@@ -1157,7 +1157,7 @@
               <w:pStyle w:val="CellBody"/>
             </w:pPr>
             <w:r>
-              <w:t xml:space="preserve">03/06/24</w:t>
+              <w:t xml:space="preserve">24/06/24</w:t>
             </w:r>
           </w:p>
         </w:tc>
@@ -1308,7 +1308,7 @@
               <w:pStyle w:val="CellBody"/>
             </w:pPr>
             <w:r>
-              <w:t xml:space="preserve">29,893,314.08</w:t>
+              <w:t xml:space="preserve">99,644,380.28</w:t>
             </w:r>
           </w:p>
         </w:tc>
@@ -1346,7 +1346,7 @@
               <w:pStyle w:val="CellBody"/>
             </w:pPr>
             <w:r>
-              <w:t xml:space="preserve">Euroclear 94589</w:t>
+              <w:t xml:space="preserve">Euroclear 99290</w:t>
             </w:r>
           </w:p>
         </w:tc>
@@ -1668,7 +1668,7 @@
               <w:spacing w:after="0"/>
             </w:pPr>
             <w:r>
-              <w:t xml:space="preserve">Euroclear 94589</w:t>
+              <w:t xml:space="preserve">Euroclear 99290</w:t>
             </w:r>
           </w:p>
           <w:p>
@@ -1749,7 +1749,7 @@
         <w:t xml:space="preserve"> </w:t>
       </w:r>
       <w:r>
-        <w:t xml:space="preserve">29/04/24</w:t>
+        <w:t xml:space="preserve">21/05/24</w:t>
       </w:r>
     </w:p>
     <w:p>

</xml_diff>

<commit_message>
finalizzato invio email e salvataggio in cartella condivisa
</commit_message>
<xml_diff>
--- a/updated_prova.docx
+++ b/updated_prova.docx
@@ -312,7 +312,7 @@
           <w:b/>
           <w:bCs/>
         </w:rPr>
-        <w:t xml:space="preserve">BNP Paribas</w:t>
+        <w:t xml:space="preserve">Goldman Sachs International</w:t>
       </w:r>
       <w:r>
         <w:rPr>
@@ -365,7 +365,7 @@
         <w:t xml:space="preserve"> </w:t>
       </w:r>
       <w:r>
-        <w:t xml:space="preserve">99,644,380.28</w:t>
+        <w:t xml:space="preserve">49,668,408.19</w:t>
       </w:r>
       <w:r>
         <w:t>:</w:t>
@@ -543,7 +543,7 @@
               <w:pStyle w:val="CellBody"/>
             </w:pPr>
             <w:r>
-              <w:t xml:space="preserve">100,000,000.00</w:t>
+              <w:t xml:space="preserve">50,000,000.00</w:t>
             </w:r>
           </w:p>
         </w:tc>
@@ -573,7 +573,7 @@
               <w:pStyle w:val="CellBody"/>
             </w:pPr>
             <w:r>
-              <w:t xml:space="preserve">23/05/24</w:t>
+              <w:t xml:space="preserve">24/05/24</w:t>
             </w:r>
           </w:p>
         </w:tc>
@@ -603,7 +603,7 @@
               <w:pStyle w:val="CellBody"/>
             </w:pPr>
             <w:r>
-              <w:t xml:space="preserve">21/05/24</w:t>
+              <w:t xml:space="preserve">22/05/24</w:t>
             </w:r>
           </w:p>
         </w:tc>
@@ -1157,7 +1157,7 @@
               <w:pStyle w:val="CellBody"/>
             </w:pPr>
             <w:r>
-              <w:t xml:space="preserve">24/06/24</w:t>
+              <w:t xml:space="preserve">24/07/24</w:t>
             </w:r>
           </w:p>
         </w:tc>
@@ -1187,7 +1187,7 @@
               <w:pStyle w:val="CellBody"/>
             </w:pPr>
             <w:r>
-              <w:t xml:space="preserve">4.015%</w:t>
+              <w:t xml:space="preserve">3.94%</w:t>
             </w:r>
           </w:p>
         </w:tc>
@@ -1247,7 +1247,7 @@
               <w:pStyle w:val="CellBody"/>
             </w:pPr>
             <w:r>
-              <w:t xml:space="preserve">99.644380</w:t>
+              <w:t xml:space="preserve">99.336816</w:t>
             </w:r>
           </w:p>
         </w:tc>
@@ -1308,7 +1308,7 @@
               <w:pStyle w:val="CellBody"/>
             </w:pPr>
             <w:r>
-              <w:t xml:space="preserve">99,644,380.28</w:t>
+              <w:t xml:space="preserve">49,668,408.19</w:t>
             </w:r>
           </w:p>
         </w:tc>
@@ -1346,7 +1346,7 @@
               <w:pStyle w:val="CellBody"/>
             </w:pPr>
             <w:r>
-              <w:t xml:space="preserve">Euroclear 99290</w:t>
+              <w:t xml:space="preserve">Euroclear 94589</w:t>
             </w:r>
           </w:p>
         </w:tc>
@@ -1668,7 +1668,7 @@
               <w:spacing w:after="0"/>
             </w:pPr>
             <w:r>
-              <w:t xml:space="preserve">Euroclear 99290</w:t>
+              <w:t xml:space="preserve">Euroclear 94589</w:t>
             </w:r>
           </w:p>
           <w:p>
@@ -1749,7 +1749,7 @@
         <w:t xml:space="preserve"> </w:t>
       </w:r>
       <w:r>
-        <w:t xml:space="preserve">21/05/24</w:t>
+        <w:t xml:space="preserve">22/05/24</w:t>
       </w:r>
     </w:p>
     <w:p>

</xml_diff>